<commit_message>
Update CS345 Project Proposal.docx
</commit_message>
<xml_diff>
--- a/CS345 Project Proposal.docx
+++ b/CS345 Project Proposal.docx
@@ -71,6 +71,52 @@
           <w:bCs/>
           <w:u w:val="single"/>
         </w:rPr>
+        <w:t>Goal:</w:t>
+      </w:r>
+    </w:p>
+    <w:p>
+      <w:pPr>
+        <w:rPr>
+          <w:b/>
+          <w:bCs/>
+          <w:u w:val="single"/>
+        </w:rPr>
+      </w:pPr>
+      <w:r>
+        <w:tab/>
+        <w:t xml:space="preserve">Our project will be looking at how a </w:t>
+      </w:r>
+      <w:r>
+        <w:t>N</w:t>
+      </w:r>
+      <w:r>
+        <w:t xml:space="preserve">eural </w:t>
+      </w:r>
+      <w:r>
+        <w:t>N</w:t>
+      </w:r>
+      <w:r>
+        <w:t xml:space="preserve">etwork can be used to classify the genre of a song </w:t>
+      </w:r>
+      <w:r>
+        <w:t>based on hidden features in the visual representations of audio. We will train a Convolution Neural Network in the hopes of creating a classifier that can look at the spectrogram of an audio clip and make a correct classification of that clip’s genre. A Random Forest model will be used as the baseline classifier on which we can compare the effectiveness of our Neural Network.</w:t>
+      </w:r>
+    </w:p>
+    <w:p/>
+    <w:p>
+      <w:pPr>
+        <w:rPr>
+          <w:b/>
+          <w:bCs/>
+          <w:u w:val="single"/>
+        </w:rPr>
+      </w:pPr>
+      <w:r>
+        <w:rPr>
+          <w:b/>
+          <w:bCs/>
+          <w:u w:val="single"/>
+        </w:rPr>
         <w:t>Dataset:</w:t>
       </w:r>
     </w:p>
@@ -78,7 +124,7 @@
       <w:r>
         <w:tab/>
       </w:r>
-      <w:hyperlink r:id="rId4" w:history="1">
+      <w:hyperlink r:id="rId5" w:history="1">
         <w:r>
           <w:rPr>
             <w:rStyle w:val="Hyperlink"/>
@@ -109,12 +155,11 @@
       <w:r>
         <w:t xml:space="preserve"> 30 second clip where the second file is data on the audio where the 30 second clip has been turned into 10 three second clips.</w:t>
       </w:r>
-    </w:p>
-    <w:p>
-      <w:pPr>
-        <w:ind w:left="720"/>
-      </w:pPr>
-    </w:p>
+      <w:r>
+        <w:t xml:space="preserve"> </w:t>
+      </w:r>
+    </w:p>
+    <w:p/>
     <w:p>
       <w:pPr>
         <w:rPr>
@@ -129,23 +174,284 @@
           <w:bCs/>
           <w:u w:val="single"/>
         </w:rPr>
-        <w:t>Machine Learning Modes:</w:t>
-      </w:r>
-    </w:p>
-    <w:p>
-      <w:pPr>
-        <w:ind w:firstLine="720"/>
-      </w:pPr>
-      <w:r>
-        <w:t>Convolution Neural Network</w:t>
-      </w:r>
-    </w:p>
-    <w:p>
-      <w:pPr>
-        <w:ind w:firstLine="720"/>
-      </w:pPr>
-      <w:r>
-        <w:t>Random Forest (Baseline)</w:t>
+        <w:t>Machine Learning Models:</w:t>
+      </w:r>
+    </w:p>
+    <w:p>
+      <w:pPr>
+        <w:pStyle w:val="ListParagraph"/>
+        <w:numPr>
+          <w:ilvl w:val="0"/>
+          <w:numId w:val="1"/>
+        </w:numPr>
+      </w:pPr>
+      <w:r>
+        <w:t>Convolutional Neural Network trained on image spectrograms.</w:t>
+      </w:r>
+    </w:p>
+    <w:p>
+      <w:pPr>
+        <w:pStyle w:val="ListParagraph"/>
+        <w:numPr>
+          <w:ilvl w:val="0"/>
+          <w:numId w:val="1"/>
+        </w:numPr>
+      </w:pPr>
+      <w:r>
+        <w:t>Random Forest trained on data from audio clip as the baseline.</w:t>
+      </w:r>
+    </w:p>
+    <w:p/>
+    <w:p>
+      <w:pPr>
+        <w:rPr>
+          <w:b/>
+          <w:bCs/>
+          <w:u w:val="single"/>
+        </w:rPr>
+      </w:pPr>
+      <w:r>
+        <w:rPr>
+          <w:b/>
+          <w:bCs/>
+          <w:u w:val="single"/>
+        </w:rPr>
+        <w:t>Steps and Deadlines:</w:t>
+      </w:r>
+    </w:p>
+    <w:p>
+      <w:pPr>
+        <w:pStyle w:val="ListParagraph"/>
+        <w:numPr>
+          <w:ilvl w:val="0"/>
+          <w:numId w:val="2"/>
+        </w:numPr>
+      </w:pPr>
+      <w:r>
+        <w:t xml:space="preserve">Clean csv data </w:t>
+      </w:r>
+      <w:r>
+        <w:t xml:space="preserve">removing unusable and unnecessary data: April </w:t>
+      </w:r>
+      <w:proofErr w:type="gramStart"/>
+      <w:r>
+        <w:t>1</w:t>
+      </w:r>
+      <w:r>
+        <w:rPr>
+          <w:vertAlign w:val="superscript"/>
+        </w:rPr>
+        <w:t>st</w:t>
+      </w:r>
+      <w:proofErr w:type="gramEnd"/>
+    </w:p>
+    <w:p>
+      <w:pPr>
+        <w:pStyle w:val="ListParagraph"/>
+        <w:numPr>
+          <w:ilvl w:val="0"/>
+          <w:numId w:val="2"/>
+        </w:numPr>
+      </w:pPr>
+      <w:r>
+        <w:t>Train Baseline Random Forest Model: April 5</w:t>
+      </w:r>
+      <w:r>
+        <w:rPr>
+          <w:vertAlign w:val="superscript"/>
+        </w:rPr>
+        <w:t>th</w:t>
+      </w:r>
+      <w:r>
+        <w:t xml:space="preserve"> </w:t>
+      </w:r>
+    </w:p>
+    <w:p>
+      <w:pPr>
+        <w:pStyle w:val="ListParagraph"/>
+        <w:numPr>
+          <w:ilvl w:val="0"/>
+          <w:numId w:val="2"/>
+        </w:numPr>
+      </w:pPr>
+      <w:r>
+        <w:t xml:space="preserve">Learn how to import images into python for CNN: April </w:t>
+      </w:r>
+      <w:proofErr w:type="gramStart"/>
+      <w:r>
+        <w:t>8</w:t>
+      </w:r>
+      <w:r>
+        <w:rPr>
+          <w:vertAlign w:val="superscript"/>
+        </w:rPr>
+        <w:t>th</w:t>
+      </w:r>
+      <w:proofErr w:type="gramEnd"/>
+      <w:r>
+        <w:t xml:space="preserve"> </w:t>
+      </w:r>
+    </w:p>
+    <w:p>
+      <w:pPr>
+        <w:pStyle w:val="ListParagraph"/>
+        <w:numPr>
+          <w:ilvl w:val="0"/>
+          <w:numId w:val="2"/>
+        </w:numPr>
+      </w:pPr>
+      <w:r>
+        <w:t xml:space="preserve">Begin working with a CNN model: April </w:t>
+      </w:r>
+      <w:proofErr w:type="gramStart"/>
+      <w:r>
+        <w:t>10</w:t>
+      </w:r>
+      <w:r>
+        <w:rPr>
+          <w:vertAlign w:val="superscript"/>
+        </w:rPr>
+        <w:t>th</w:t>
+      </w:r>
+      <w:proofErr w:type="gramEnd"/>
+    </w:p>
+    <w:p>
+      <w:pPr>
+        <w:pStyle w:val="ListParagraph"/>
+        <w:numPr>
+          <w:ilvl w:val="0"/>
+          <w:numId w:val="2"/>
+        </w:numPr>
+      </w:pPr>
+      <w:r>
+        <w:t xml:space="preserve">Finish optimizing and adjusting model: April </w:t>
+      </w:r>
+      <w:proofErr w:type="gramStart"/>
+      <w:r>
+        <w:t>26</w:t>
+      </w:r>
+      <w:r>
+        <w:rPr>
+          <w:vertAlign w:val="superscript"/>
+        </w:rPr>
+        <w:t>th</w:t>
+      </w:r>
+      <w:proofErr w:type="gramEnd"/>
+    </w:p>
+    <w:p>
+      <w:pPr>
+        <w:pStyle w:val="ListParagraph"/>
+        <w:numPr>
+          <w:ilvl w:val="0"/>
+          <w:numId w:val="2"/>
+        </w:numPr>
+      </w:pPr>
+      <w:r>
+        <w:t xml:space="preserve">Begin </w:t>
+      </w:r>
+      <w:r>
+        <w:t xml:space="preserve">final report: April </w:t>
+      </w:r>
+      <w:proofErr w:type="gramStart"/>
+      <w:r>
+        <w:t>28</w:t>
+      </w:r>
+      <w:r>
+        <w:rPr>
+          <w:vertAlign w:val="superscript"/>
+        </w:rPr>
+        <w:t>th</w:t>
+      </w:r>
+      <w:proofErr w:type="gramEnd"/>
+    </w:p>
+    <w:p>
+      <w:pPr>
+        <w:pStyle w:val="ListParagraph"/>
+        <w:numPr>
+          <w:ilvl w:val="0"/>
+          <w:numId w:val="2"/>
+        </w:numPr>
+      </w:pPr>
+      <w:r>
+        <w:t>Final due date: First week of May</w:t>
+      </w:r>
+    </w:p>
+    <w:p/>
+    <w:p>
+      <w:pPr>
+        <w:rPr>
+          <w:b/>
+          <w:bCs/>
+          <w:u w:val="single"/>
+        </w:rPr>
+      </w:pPr>
+      <w:proofErr w:type="gramStart"/>
+      <w:r>
+        <w:rPr>
+          <w:b/>
+          <w:bCs/>
+          <w:u w:val="single"/>
+        </w:rPr>
+        <w:t>Team Work</w:t>
+      </w:r>
+      <w:proofErr w:type="gramEnd"/>
+      <w:r>
+        <w:rPr>
+          <w:b/>
+          <w:bCs/>
+          <w:u w:val="single"/>
+        </w:rPr>
+        <w:t>:</w:t>
+      </w:r>
+    </w:p>
+    <w:p>
+      <w:pPr>
+        <w:pStyle w:val="ListParagraph"/>
+        <w:numPr>
+          <w:ilvl w:val="0"/>
+          <w:numId w:val="1"/>
+        </w:numPr>
+      </w:pPr>
+      <w:r>
+        <w:t xml:space="preserve">A </w:t>
+      </w:r>
+      <w:hyperlink r:id="rId6" w:history="1">
+        <w:r>
+          <w:rPr>
+            <w:rStyle w:val="Hyperlink"/>
+          </w:rPr>
+          <w:t>GitHub repository</w:t>
+        </w:r>
+      </w:hyperlink>
+      <w:r>
+        <w:t xml:space="preserve"> has been created to share the different parts of this project.</w:t>
+      </w:r>
+    </w:p>
+    <w:p>
+      <w:pPr>
+        <w:pStyle w:val="ListParagraph"/>
+        <w:numPr>
+          <w:ilvl w:val="0"/>
+          <w:numId w:val="1"/>
+        </w:numPr>
+      </w:pPr>
+      <w:r>
+        <w:t>Communication should take place on Microsoft Teams.</w:t>
+      </w:r>
+    </w:p>
+    <w:p>
+      <w:pPr>
+        <w:pStyle w:val="ListParagraph"/>
+        <w:numPr>
+          <w:ilvl w:val="0"/>
+          <w:numId w:val="1"/>
+        </w:numPr>
+      </w:pPr>
+      <w:r>
+        <w:t>Work on models and notebook should be cooperative</w:t>
+      </w:r>
+      <w:r>
+        <w:t>.</w:t>
       </w:r>
     </w:p>
     <w:p/>
@@ -158,6 +464,218 @@
     </w:sectPr>
   </w:body>
 </w:document>
+</file>
+
+<file path=word/numbering.xml><?xml version="1.0" encoding="utf-8"?>
+<w:numbering xmlns:wpc="http://schemas.microsoft.com/office/word/2010/wordprocessingCanvas" xmlns:cx="http://schemas.microsoft.com/office/drawing/2014/chartex" xmlns:cx1="http://schemas.microsoft.com/office/drawing/2015/9/8/chartex" xmlns:cx2="http://schemas.microsoft.com/office/drawing/2015/10/21/chartex" xmlns:cx3="http://schemas.microsoft.com/office/drawing/2016/5/9/chartex" xmlns:cx4="http://schemas.microsoft.com/office/drawing/2016/5/10/chartex" xmlns:cx5="http://schemas.microsoft.com/office/drawing/2016/5/11/chartex" xmlns:cx6="http://schemas.microsoft.com/office/drawing/2016/5/12/chartex" xmlns:cx7="http://schemas.microsoft.com/office/drawing/2016/5/13/chartex" xmlns:cx8="http://schemas.microsoft.com/office/drawing/2016/5/14/chartex" xmlns:mc="http://schemas.openxmlformats.org/markup-compatibility/2006" xmlns:aink="http://schemas.microsoft.com/office/drawing/2016/ink" xmlns:am3d="http://schemas.microsoft.com/office/drawing/2017/model3d" xmlns:o="urn:schemas-microsoft-com:office:office" xmlns:oel="http://schemas.microsoft.com/office/2019/extlst" xmlns:r="http://schemas.openxmlformats.org/officeDocument/2006/relationships" xmlns:m="http://schemas.openxmlformats.org/officeDocument/2006/math" xmlns:v="urn:schemas-microsoft-com:vml" xmlns:wp14="http://schemas.microsoft.com/office/word/2010/wordprocessingDrawing" xmlns:wp="http://schemas.openxmlformats.org/drawingml/2006/wordprocessingDrawing" xmlns:w10="urn:schemas-microsoft-com:office:word" xmlns:w="http://schemas.openxmlformats.org/wordprocessingml/2006/main" xmlns:w14="http://schemas.microsoft.com/office/word/2010/wordml" xmlns:w15="http://schemas.microsoft.com/office/word/2012/wordml" xmlns:w16cex="http://schemas.microsoft.com/office/word/2018/wordml/cex" xmlns:w16cid="http://schemas.microsoft.com/office/word/2016/wordml/cid" xmlns:w16="http://schemas.microsoft.com/office/word/2018/wordml" xmlns:w16sdtdh="http://schemas.microsoft.com/office/word/2020/wordml/sdtdatahash" xmlns:w16se="http://schemas.microsoft.com/office/word/2015/wordml/symex" xmlns:wpg="http://schemas.microsoft.com/office/word/2010/wordprocessingGroup" xmlns:wpi="http://schemas.microsoft.com/office/word/2010/wordprocessingInk" xmlns:wne="http://schemas.microsoft.com/office/word/2006/wordml" xmlns:wps="http://schemas.microsoft.com/office/word/2010/wordprocessingShape" mc:Ignorable="w14 w15 w16se w16cid w16 w16cex w16sdtdh wp14">
+  <w:abstractNum w:abstractNumId="0" w15:restartNumberingAfterBreak="0">
+    <w:nsid w:val="38346132"/>
+    <w:multiLevelType w:val="hybridMultilevel"/>
+    <w:tmpl w:val="75FCE982"/>
+    <w:lvl w:ilvl="0" w:tplc="0409000F">
+      <w:start w:val="1"/>
+      <w:numFmt w:val="decimal"/>
+      <w:lvlText w:val="%1."/>
+      <w:lvlJc w:val="left"/>
+      <w:pPr>
+        <w:ind w:left="720" w:hanging="360"/>
+      </w:pPr>
+      <w:rPr>
+        <w:rFonts w:hint="default"/>
+      </w:rPr>
+    </w:lvl>
+    <w:lvl w:ilvl="1" w:tplc="04090019" w:tentative="1">
+      <w:start w:val="1"/>
+      <w:numFmt w:val="lowerLetter"/>
+      <w:lvlText w:val="%2."/>
+      <w:lvlJc w:val="left"/>
+      <w:pPr>
+        <w:ind w:left="1440" w:hanging="360"/>
+      </w:pPr>
+    </w:lvl>
+    <w:lvl w:ilvl="2" w:tplc="0409001B" w:tentative="1">
+      <w:start w:val="1"/>
+      <w:numFmt w:val="lowerRoman"/>
+      <w:lvlText w:val="%3."/>
+      <w:lvlJc w:val="right"/>
+      <w:pPr>
+        <w:ind w:left="2160" w:hanging="180"/>
+      </w:pPr>
+    </w:lvl>
+    <w:lvl w:ilvl="3" w:tplc="0409000F" w:tentative="1">
+      <w:start w:val="1"/>
+      <w:numFmt w:val="decimal"/>
+      <w:lvlText w:val="%4."/>
+      <w:lvlJc w:val="left"/>
+      <w:pPr>
+        <w:ind w:left="2880" w:hanging="360"/>
+      </w:pPr>
+    </w:lvl>
+    <w:lvl w:ilvl="4" w:tplc="04090019" w:tentative="1">
+      <w:start w:val="1"/>
+      <w:numFmt w:val="lowerLetter"/>
+      <w:lvlText w:val="%5."/>
+      <w:lvlJc w:val="left"/>
+      <w:pPr>
+        <w:ind w:left="3600" w:hanging="360"/>
+      </w:pPr>
+    </w:lvl>
+    <w:lvl w:ilvl="5" w:tplc="0409001B" w:tentative="1">
+      <w:start w:val="1"/>
+      <w:numFmt w:val="lowerRoman"/>
+      <w:lvlText w:val="%6."/>
+      <w:lvlJc w:val="right"/>
+      <w:pPr>
+        <w:ind w:left="4320" w:hanging="180"/>
+      </w:pPr>
+    </w:lvl>
+    <w:lvl w:ilvl="6" w:tplc="0409000F" w:tentative="1">
+      <w:start w:val="1"/>
+      <w:numFmt w:val="decimal"/>
+      <w:lvlText w:val="%7."/>
+      <w:lvlJc w:val="left"/>
+      <w:pPr>
+        <w:ind w:left="5040" w:hanging="360"/>
+      </w:pPr>
+    </w:lvl>
+    <w:lvl w:ilvl="7" w:tplc="04090019" w:tentative="1">
+      <w:start w:val="1"/>
+      <w:numFmt w:val="lowerLetter"/>
+      <w:lvlText w:val="%8."/>
+      <w:lvlJc w:val="left"/>
+      <w:pPr>
+        <w:ind w:left="5760" w:hanging="360"/>
+      </w:pPr>
+    </w:lvl>
+    <w:lvl w:ilvl="8" w:tplc="0409001B" w:tentative="1">
+      <w:start w:val="1"/>
+      <w:numFmt w:val="lowerRoman"/>
+      <w:lvlText w:val="%9."/>
+      <w:lvlJc w:val="right"/>
+      <w:pPr>
+        <w:ind w:left="6480" w:hanging="180"/>
+      </w:pPr>
+    </w:lvl>
+  </w:abstractNum>
+  <w:abstractNum w:abstractNumId="1" w15:restartNumberingAfterBreak="0">
+    <w:nsid w:val="7A0018A1"/>
+    <w:multiLevelType w:val="hybridMultilevel"/>
+    <w:tmpl w:val="156884FA"/>
+    <w:lvl w:ilvl="0" w:tplc="39F4BD42">
+      <w:numFmt w:val="bullet"/>
+      <w:lvlText w:val=""/>
+      <w:lvlJc w:val="left"/>
+      <w:pPr>
+        <w:ind w:left="1080" w:hanging="360"/>
+      </w:pPr>
+      <w:rPr>
+        <w:rFonts w:ascii="Symbol" w:eastAsiaTheme="minorHAnsi" w:hAnsi="Symbol" w:cstheme="minorBidi" w:hint="default"/>
+      </w:rPr>
+    </w:lvl>
+    <w:lvl w:ilvl="1" w:tplc="04090003" w:tentative="1">
+      <w:start w:val="1"/>
+      <w:numFmt w:val="bullet"/>
+      <w:lvlText w:val="o"/>
+      <w:lvlJc w:val="left"/>
+      <w:pPr>
+        <w:ind w:left="1800" w:hanging="360"/>
+      </w:pPr>
+      <w:rPr>
+        <w:rFonts w:ascii="Courier New" w:hAnsi="Courier New" w:cs="Courier New" w:hint="default"/>
+      </w:rPr>
+    </w:lvl>
+    <w:lvl w:ilvl="2" w:tplc="04090005" w:tentative="1">
+      <w:start w:val="1"/>
+      <w:numFmt w:val="bullet"/>
+      <w:lvlText w:val=""/>
+      <w:lvlJc w:val="left"/>
+      <w:pPr>
+        <w:ind w:left="2520" w:hanging="360"/>
+      </w:pPr>
+      <w:rPr>
+        <w:rFonts w:ascii="Wingdings" w:hAnsi="Wingdings" w:hint="default"/>
+      </w:rPr>
+    </w:lvl>
+    <w:lvl w:ilvl="3" w:tplc="04090001" w:tentative="1">
+      <w:start w:val="1"/>
+      <w:numFmt w:val="bullet"/>
+      <w:lvlText w:val=""/>
+      <w:lvlJc w:val="left"/>
+      <w:pPr>
+        <w:ind w:left="3240" w:hanging="360"/>
+      </w:pPr>
+      <w:rPr>
+        <w:rFonts w:ascii="Symbol" w:hAnsi="Symbol" w:hint="default"/>
+      </w:rPr>
+    </w:lvl>
+    <w:lvl w:ilvl="4" w:tplc="04090003" w:tentative="1">
+      <w:start w:val="1"/>
+      <w:numFmt w:val="bullet"/>
+      <w:lvlText w:val="o"/>
+      <w:lvlJc w:val="left"/>
+      <w:pPr>
+        <w:ind w:left="3960" w:hanging="360"/>
+      </w:pPr>
+      <w:rPr>
+        <w:rFonts w:ascii="Courier New" w:hAnsi="Courier New" w:cs="Courier New" w:hint="default"/>
+      </w:rPr>
+    </w:lvl>
+    <w:lvl w:ilvl="5" w:tplc="04090005" w:tentative="1">
+      <w:start w:val="1"/>
+      <w:numFmt w:val="bullet"/>
+      <w:lvlText w:val=""/>
+      <w:lvlJc w:val="left"/>
+      <w:pPr>
+        <w:ind w:left="4680" w:hanging="360"/>
+      </w:pPr>
+      <w:rPr>
+        <w:rFonts w:ascii="Wingdings" w:hAnsi="Wingdings" w:hint="default"/>
+      </w:rPr>
+    </w:lvl>
+    <w:lvl w:ilvl="6" w:tplc="04090001" w:tentative="1">
+      <w:start w:val="1"/>
+      <w:numFmt w:val="bullet"/>
+      <w:lvlText w:val=""/>
+      <w:lvlJc w:val="left"/>
+      <w:pPr>
+        <w:ind w:left="5400" w:hanging="360"/>
+      </w:pPr>
+      <w:rPr>
+        <w:rFonts w:ascii="Symbol" w:hAnsi="Symbol" w:hint="default"/>
+      </w:rPr>
+    </w:lvl>
+    <w:lvl w:ilvl="7" w:tplc="04090003" w:tentative="1">
+      <w:start w:val="1"/>
+      <w:numFmt w:val="bullet"/>
+      <w:lvlText w:val="o"/>
+      <w:lvlJc w:val="left"/>
+      <w:pPr>
+        <w:ind w:left="6120" w:hanging="360"/>
+      </w:pPr>
+      <w:rPr>
+        <w:rFonts w:ascii="Courier New" w:hAnsi="Courier New" w:cs="Courier New" w:hint="default"/>
+      </w:rPr>
+    </w:lvl>
+    <w:lvl w:ilvl="8" w:tplc="04090005" w:tentative="1">
+      <w:start w:val="1"/>
+      <w:numFmt w:val="bullet"/>
+      <w:lvlText w:val=""/>
+      <w:lvlJc w:val="left"/>
+      <w:pPr>
+        <w:ind w:left="6840" w:hanging="360"/>
+      </w:pPr>
+      <w:rPr>
+        <w:rFonts w:ascii="Wingdings" w:hAnsi="Wingdings" w:hint="default"/>
+      </w:rPr>
+    </w:lvl>
+  </w:abstractNum>
+  <w:num w:numId="1" w16cid:durableId="212499921">
+    <w:abstractNumId w:val="1"/>
+  </w:num>
+  <w:num w:numId="2" w16cid:durableId="1409383787">
+    <w:abstractNumId w:val="0"/>
+  </w:num>
+</w:numbering>
 </file>
 
 <file path=word/styles.xml><?xml version="1.0" encoding="utf-8"?>

</xml_diff>